<commit_message>
Inclusão da lupa de pesquisa de usuário
</commit_message>
<xml_diff>
--- a/4.3 Caso de Uso - UC-08 Realizar auditoria no sistema.docx
+++ b/4.3 Caso de Uso - UC-08 Realizar auditoria no sistema.docx
@@ -1442,7 +1442,15 @@
                 <w:b/>
                 <w:bCs/>
               </w:rPr>
-              <w:t>DE  TELAS</w:t>
+              <w:t xml:space="preserve">DE </w:t>
+            </w:r>
+            <w:r>
+              <w:rPr>
+                <w:rFonts w:ascii="Arial" w:hAnsi="Arial" w:cs="Arial"/>
+                <w:b/>
+                <w:bCs/>
+              </w:rPr>
+              <w:t>TELAS</w:t>
             </w:r>
           </w:p>
         </w:tc>
@@ -1504,7 +1512,7 @@
                 <wp:inline distT="0" distB="0" distL="0" distR="0">
                   <wp:extent cx="5760085" cy="2863850"/>
                   <wp:effectExtent l="19050" t="0" r="0" b="0"/>
-                  <wp:docPr id="1" name="Imagem 0" descr="UC-08 Protótipo.png"/>
+                  <wp:docPr id="2" name="Imagem 1" descr="UC-08 Protótipo 1.png"/>
                   <wp:cNvGraphicFramePr>
                     <a:graphicFrameLocks xmlns:a="http://schemas.openxmlformats.org/drawingml/2006/main" noChangeAspect="1"/>
                   </wp:cNvGraphicFramePr>
@@ -1512,7 +1520,7 @@
                     <a:graphicData uri="http://schemas.openxmlformats.org/drawingml/2006/picture">
                       <pic:pic xmlns:pic="http://schemas.openxmlformats.org/drawingml/2006/picture">
                         <pic:nvPicPr>
-                          <pic:cNvPr id="0" name="UC-08 Protótipo.png"/>
+                          <pic:cNvPr id="0" name="UC-08 Protótipo 1.png"/>
                           <pic:cNvPicPr/>
                         </pic:nvPicPr>
                         <pic:blipFill>
@@ -1554,6 +1562,85 @@
               </w:rPr>
             </w:pPr>
           </w:p>
+          <w:p>
+            <w:pPr>
+              <w:pStyle w:val="Cabealho"/>
+              <w:tabs>
+                <w:tab w:val="clear" w:pos="4252"/>
+                <w:tab w:val="clear" w:pos="8504"/>
+                <w:tab w:val="left" w:pos="395"/>
+              </w:tabs>
+              <w:jc w:val="both"/>
+              <w:rPr>
+                <w:rFonts w:ascii="Arial" w:hAnsi="Arial" w:cs="Arial"/>
+                <w:b/>
+                <w:bCs/>
+                <w:color w:val="808080" w:themeColor="background1" w:themeShade="80"/>
+              </w:rPr>
+            </w:pPr>
+            <w:r>
+              <w:rPr>
+                <w:rFonts w:ascii="Arial" w:hAnsi="Arial" w:cs="Arial"/>
+                <w:b/>
+                <w:bCs/>
+                <w:noProof/>
+                <w:color w:val="808080" w:themeColor="background1" w:themeShade="80"/>
+                <w:lang w:eastAsia="pt-BR"/>
+              </w:rPr>
+              <w:drawing>
+                <wp:inline distT="0" distB="0" distL="0" distR="0">
+                  <wp:extent cx="5760085" cy="2863850"/>
+                  <wp:effectExtent l="19050" t="0" r="0" b="0"/>
+                  <wp:docPr id="5" name="Imagem 4" descr="UC-08 Protótipo 2.png"/>
+                  <wp:cNvGraphicFramePr>
+                    <a:graphicFrameLocks xmlns:a="http://schemas.openxmlformats.org/drawingml/2006/main" noChangeAspect="1"/>
+                  </wp:cNvGraphicFramePr>
+                  <a:graphic xmlns:a="http://schemas.openxmlformats.org/drawingml/2006/main">
+                    <a:graphicData uri="http://schemas.openxmlformats.org/drawingml/2006/picture">
+                      <pic:pic xmlns:pic="http://schemas.openxmlformats.org/drawingml/2006/picture">
+                        <pic:nvPicPr>
+                          <pic:cNvPr id="0" name="UC-08 Protótipo 2.png"/>
+                          <pic:cNvPicPr/>
+                        </pic:nvPicPr>
+                        <pic:blipFill>
+                          <a:blip r:embed="rId8"/>
+                          <a:stretch>
+                            <a:fillRect/>
+                          </a:stretch>
+                        </pic:blipFill>
+                        <pic:spPr>
+                          <a:xfrm>
+                            <a:off x="0" y="0"/>
+                            <a:ext cx="5760085" cy="2863850"/>
+                          </a:xfrm>
+                          <a:prstGeom prst="rect">
+                            <a:avLst/>
+                          </a:prstGeom>
+                        </pic:spPr>
+                      </pic:pic>
+                    </a:graphicData>
+                  </a:graphic>
+                </wp:inline>
+              </w:drawing>
+            </w:r>
+          </w:p>
+          <w:p>
+            <w:pPr>
+              <w:pStyle w:val="Cabealho"/>
+              <w:tabs>
+                <w:tab w:val="clear" w:pos="4252"/>
+                <w:tab w:val="clear" w:pos="8504"/>
+                <w:tab w:val="left" w:pos="395"/>
+              </w:tabs>
+              <w:jc w:val="both"/>
+              <w:rPr>
+                <w:rFonts w:ascii="Arial" w:hAnsi="Arial" w:cs="Arial"/>
+                <w:b/>
+                <w:bCs/>
+                <w:color w:val="808080" w:themeColor="background1" w:themeShade="80"/>
+              </w:rPr>
+            </w:pPr>
+          </w:p>
         </w:tc>
       </w:tr>
     </w:tbl>
@@ -1583,6 +1670,15 @@
         </w:rPr>
         <w:br w:type="page"/>
       </w:r>
+    </w:p>
+    <w:p>
+      <w:pPr>
+        <w:rPr>
+          <w:rFonts w:ascii="Tahoma" w:hAnsi="Tahoma" w:cs="Tahoma"/>
+          <w:sz w:val="20"/>
+          <w:szCs w:val="20"/>
+        </w:rPr>
+      </w:pPr>
     </w:p>
     <w:tbl>
       <w:tblPr>
@@ -1632,7 +1728,6 @@
                 <w:b/>
                 <w:bCs/>
               </w:rPr>
-              <w:lastRenderedPageBreak/>
               <w:t xml:space="preserve">9 </w:t>
             </w:r>
             <w:r>
@@ -1711,23 +1806,25 @@
                 <w:rFonts w:ascii="Arial" w:hAnsi="Arial" w:cs="Arial"/>
                 <w:b/>
                 <w:bCs/>
-                <w:color w:val="808080" w:themeColor="background1" w:themeShade="80"/>
-              </w:rPr>
-            </w:pPr>
-            <w:r>
-              <w:rPr>
-                <w:rFonts w:ascii="Arial" w:hAnsi="Arial" w:cs="Arial"/>
-                <w:b/>
-                <w:bCs/>
                 <w:noProof/>
                 <w:color w:val="808080" w:themeColor="background1" w:themeShade="80"/>
                 <w:lang w:eastAsia="pt-BR"/>
               </w:rPr>
+            </w:pPr>
+            <w:r>
+              <w:rPr>
+                <w:rFonts w:ascii="Arial" w:hAnsi="Arial" w:cs="Arial"/>
+                <w:b/>
+                <w:bCs/>
+                <w:noProof/>
+                <w:color w:val="808080" w:themeColor="background1" w:themeShade="80"/>
+                <w:lang w:eastAsia="pt-BR"/>
+              </w:rPr>
               <w:drawing>
                 <wp:inline distT="0" distB="0" distL="0" distR="0">
-                  <wp:extent cx="5760085" cy="3025775"/>
+                  <wp:extent cx="5760085" cy="3713480"/>
                   <wp:effectExtent l="19050" t="0" r="0" b="0"/>
-                  <wp:docPr id="4" name="Imagem 3" descr="UC-08 Diagrama.png"/>
+                  <wp:docPr id="6" name="Imagem 5" descr="UC-08 Diagrama.png"/>
                   <wp:cNvGraphicFramePr>
                     <a:graphicFrameLocks xmlns:a="http://schemas.openxmlformats.org/drawingml/2006/main" noChangeAspect="1"/>
                   </wp:cNvGraphicFramePr>
@@ -1739,7 +1836,7 @@
                           <pic:cNvPicPr/>
                         </pic:nvPicPr>
                         <pic:blipFill>
-                          <a:blip r:embed="rId8"/>
+                          <a:blip r:embed="rId9"/>
                           <a:stretch>
                             <a:fillRect/>
                           </a:stretch>
@@ -1747,7 +1844,7 @@
                         <pic:spPr>
                           <a:xfrm>
                             <a:off x="0" y="0"/>
-                            <a:ext cx="5760085" cy="3025775"/>
+                            <a:ext cx="5760085" cy="3713480"/>
                           </a:xfrm>
                           <a:prstGeom prst="rect">
                             <a:avLst/>
@@ -1760,6 +1857,23 @@
               </w:drawing>
             </w:r>
           </w:p>
+          <w:p>
+            <w:pPr>
+              <w:pStyle w:val="Cabealho"/>
+              <w:tabs>
+                <w:tab w:val="clear" w:pos="4252"/>
+                <w:tab w:val="clear" w:pos="8504"/>
+                <w:tab w:val="left" w:pos="395"/>
+              </w:tabs>
+              <w:jc w:val="both"/>
+              <w:rPr>
+                <w:rFonts w:ascii="Arial" w:hAnsi="Arial" w:cs="Arial"/>
+                <w:b/>
+                <w:bCs/>
+                <w:color w:val="808080" w:themeColor="background1" w:themeShade="80"/>
+              </w:rPr>
+            </w:pPr>
+          </w:p>
         </w:tc>
       </w:tr>
     </w:tbl>
@@ -1775,8 +1889,8 @@
     </w:p>
     <w:p/>
     <w:sectPr>
-      <w:headerReference w:type="default" r:id="rId9"/>
-      <w:footerReference w:type="default" r:id="rId10"/>
+      <w:headerReference w:type="default" r:id="rId10"/>
+      <w:footerReference w:type="default" r:id="rId11"/>
       <w:pgSz w:w="11906" w:h="16838"/>
       <w:pgMar w:top="1134" w:right="1134" w:bottom="1134" w:left="1701" w:header="709" w:footer="709" w:gutter="0"/>
       <w:cols w:space="708"/>

</xml_diff>

<commit_message>
Ajustes nos casos de teste 2,4 e 8 e no caso de uso 8
</commit_message>
<xml_diff>
--- a/4.3 Caso de Uso - UC-08 Realizar auditoria no sistema.docx
+++ b/4.3 Caso de Uso - UC-08 Realizar auditoria no sistema.docx
@@ -654,25 +654,7 @@
                 <w:sz w:val="20"/>
                 <w:szCs w:val="20"/>
               </w:rPr>
-              <w:t xml:space="preserve">Sistema busca no banco de dados </w:t>
-            </w:r>
-            <w:bookmarkStart w:id="0" w:name="_GoBack"/>
-            <w:r>
-              <w:rPr>
-                <w:rFonts w:ascii="Tahoma" w:hAnsi="Tahoma" w:cs="Tahoma"/>
-                <w:sz w:val="20"/>
-                <w:szCs w:val="20"/>
-              </w:rPr>
-              <w:t xml:space="preserve">usuários com </w:t>
-            </w:r>
-            <w:bookmarkEnd w:id="0"/>
-            <w:r>
-              <w:rPr>
-                <w:rFonts w:ascii="Tahoma" w:hAnsi="Tahoma" w:cs="Tahoma"/>
-                <w:sz w:val="20"/>
-                <w:szCs w:val="20"/>
-              </w:rPr>
-              <w:t>o filtro selecionado. [7.1]</w:t>
+              <w:t>Sistema busca no banco de dados usuários com o filtro selecionado. [7.1]</w:t>
             </w:r>
           </w:p>
           <w:p>
@@ -746,25 +728,7 @@
                 <w:sz w:val="20"/>
                 <w:szCs w:val="20"/>
               </w:rPr>
-              <w:t xml:space="preserve">Sistema retorna para tela de </w:t>
-            </w:r>
-            <w:r>
-              <w:rPr>
-                <w:rFonts w:ascii="Tahoma" w:hAnsi="Tahoma" w:cs="Tahoma"/>
-                <w:color w:val="000000" w:themeColor="text1"/>
-                <w:sz w:val="20"/>
-                <w:szCs w:val="20"/>
-              </w:rPr>
-              <w:t>auditoria</w:t>
-            </w:r>
-            <w:r>
-              <w:rPr>
-                <w:rFonts w:ascii="Tahoma" w:hAnsi="Tahoma" w:cs="Tahoma"/>
-                <w:color w:val="000000" w:themeColor="text1"/>
-                <w:sz w:val="20"/>
-                <w:szCs w:val="20"/>
-              </w:rPr>
-              <w:t xml:space="preserve"> exibindo os dados do usuário.</w:t>
+              <w:t>Sistema retorna para tela de auditoria exibindo os dados do usuário.</w:t>
             </w:r>
           </w:p>
           <w:p>
@@ -1076,25 +1040,7 @@
                 <w:sz w:val="20"/>
                 <w:szCs w:val="20"/>
               </w:rPr>
-              <w:t xml:space="preserve">Sistema fecha a tela de consulta de </w:t>
-            </w:r>
-            <w:r>
-              <w:rPr>
-                <w:rFonts w:ascii="Tahoma" w:hAnsi="Tahoma" w:cs="Tahoma"/>
-                <w:color w:val="000000" w:themeColor="text1"/>
-                <w:sz w:val="20"/>
-                <w:szCs w:val="20"/>
-              </w:rPr>
-              <w:t>usuários</w:t>
-            </w:r>
-            <w:r>
-              <w:rPr>
-                <w:rFonts w:ascii="Tahoma" w:hAnsi="Tahoma" w:cs="Tahoma"/>
-                <w:color w:val="000000" w:themeColor="text1"/>
-                <w:sz w:val="20"/>
-                <w:szCs w:val="20"/>
-              </w:rPr>
-              <w:t>.</w:t>
+              <w:t>Sistema fecha a tela de consulta de usuários.</w:t>
             </w:r>
           </w:p>
           <w:p>
@@ -1432,17 +1378,7 @@
                 <w:szCs w:val="20"/>
                 <w:u w:val="single"/>
               </w:rPr>
-              <w:t>12</w:t>
-            </w:r>
-            <w:r>
-              <w:rPr>
-                <w:rFonts w:ascii="Tahoma" w:hAnsi="Tahoma" w:cs="Tahoma"/>
-                <w:b/>
-                <w:sz w:val="20"/>
-                <w:szCs w:val="20"/>
-                <w:u w:val="single"/>
-              </w:rPr>
-              <w:t>.1</w:t>
+              <w:t>12.1</w:t>
             </w:r>
             <w:r>
               <w:rPr>
@@ -2193,9 +2129,9 @@
               </w:rPr>
               <w:drawing>
                 <wp:inline distT="0" distB="0" distL="0" distR="0">
-                  <wp:extent cx="5760085" cy="3453765"/>
+                  <wp:extent cx="5760085" cy="3429000"/>
                   <wp:effectExtent l="0" t="0" r="0" b="0"/>
-                  <wp:docPr id="2" name="Imagem 2"/>
+                  <wp:docPr id="1" name="Imagem 1"/>
                   <wp:cNvGraphicFramePr>
                     <a:graphicFrameLocks xmlns:a="http://schemas.openxmlformats.org/drawingml/2006/main" noChangeAspect="1"/>
                   </wp:cNvGraphicFramePr>
@@ -2221,7 +2157,7 @@
                         <pic:spPr>
                           <a:xfrm>
                             <a:off x="0" y="0"/>
-                            <a:ext cx="5760085" cy="3453765"/>
+                            <a:ext cx="5760085" cy="3429000"/>
                           </a:xfrm>
                           <a:prstGeom prst="rect">
                             <a:avLst/>
@@ -2233,40 +2169,7 @@
                 </wp:inline>
               </w:drawing>
             </w:r>
-          </w:p>
-          <w:p>
-            <w:pPr>
-              <w:pStyle w:val="Cabealho"/>
-              <w:tabs>
-                <w:tab w:val="clear" w:pos="4252"/>
-                <w:tab w:val="clear" w:pos="8504"/>
-                <w:tab w:val="left" w:pos="395"/>
-              </w:tabs>
-              <w:jc w:val="both"/>
-              <w:rPr>
-                <w:rFonts w:ascii="Arial" w:hAnsi="Arial" w:cs="Arial"/>
-                <w:b/>
-                <w:bCs/>
-                <w:color w:val="808080" w:themeColor="background1" w:themeShade="80"/>
-              </w:rPr>
-            </w:pPr>
-          </w:p>
-          <w:p>
-            <w:pPr>
-              <w:pStyle w:val="Cabealho"/>
-              <w:tabs>
-                <w:tab w:val="clear" w:pos="4252"/>
-                <w:tab w:val="clear" w:pos="8504"/>
-                <w:tab w:val="left" w:pos="395"/>
-              </w:tabs>
-              <w:jc w:val="both"/>
-              <w:rPr>
-                <w:rFonts w:ascii="Arial" w:hAnsi="Arial" w:cs="Arial"/>
-                <w:b/>
-                <w:bCs/>
-                <w:color w:val="808080" w:themeColor="background1" w:themeShade="80"/>
-              </w:rPr>
-            </w:pPr>
+            <w:bookmarkStart w:id="0" w:name="_GoBack"/>
             <w:r>
               <w:rPr>
                 <w:rFonts w:ascii="Arial" w:hAnsi="Arial" w:cs="Arial"/>
@@ -2280,7 +2183,7 @@
                 <wp:inline distT="0" distB="0" distL="0" distR="0">
                   <wp:extent cx="5760085" cy="3439160"/>
                   <wp:effectExtent l="0" t="0" r="0" b="0"/>
-                  <wp:docPr id="5" name="Imagem 5"/>
+                  <wp:docPr id="3" name="Imagem 3"/>
                   <wp:cNvGraphicFramePr>
                     <a:graphicFrameLocks xmlns:a="http://schemas.openxmlformats.org/drawingml/2006/main" noChangeAspect="1"/>
                   </wp:cNvGraphicFramePr>
@@ -2318,6 +2221,41 @@
                 </wp:inline>
               </w:drawing>
             </w:r>
+            <w:bookmarkEnd w:id="0"/>
+          </w:p>
+          <w:p>
+            <w:pPr>
+              <w:pStyle w:val="Cabealho"/>
+              <w:tabs>
+                <w:tab w:val="clear" w:pos="4252"/>
+                <w:tab w:val="clear" w:pos="8504"/>
+                <w:tab w:val="left" w:pos="395"/>
+              </w:tabs>
+              <w:jc w:val="both"/>
+              <w:rPr>
+                <w:rFonts w:ascii="Arial" w:hAnsi="Arial" w:cs="Arial"/>
+                <w:b/>
+                <w:bCs/>
+                <w:color w:val="808080" w:themeColor="background1" w:themeShade="80"/>
+              </w:rPr>
+            </w:pPr>
+          </w:p>
+          <w:p>
+            <w:pPr>
+              <w:pStyle w:val="Cabealho"/>
+              <w:tabs>
+                <w:tab w:val="clear" w:pos="4252"/>
+                <w:tab w:val="clear" w:pos="8504"/>
+                <w:tab w:val="left" w:pos="395"/>
+              </w:tabs>
+              <w:jc w:val="both"/>
+              <w:rPr>
+                <w:rFonts w:ascii="Arial" w:hAnsi="Arial" w:cs="Arial"/>
+                <w:b/>
+                <w:bCs/>
+                <w:color w:val="808080" w:themeColor="background1" w:themeShade="80"/>
+              </w:rPr>
+            </w:pPr>
           </w:p>
           <w:p>
             <w:pPr>

</xml_diff>

<commit_message>
Retirada do pop-up dos casos de uso 8 e 13 Ajuste nos casos de teste 1 e 2
</commit_message>
<xml_diff>
--- a/4.3 Caso de Uso - UC-08 Realizar auditoria no sistema.docx
+++ b/4.3 Caso de Uso - UC-08 Realizar auditoria no sistema.docx
@@ -172,19 +172,8 @@
                 <w:bCs/>
                 <w:color w:val="000000" w:themeColor="text1"/>
               </w:rPr>
-              <w:t xml:space="preserve">2 </w:t>
-            </w:r>
-            <w:proofErr w:type="gramStart"/>
-            <w:r>
-              <w:rPr>
-                <w:rFonts w:ascii="Arial" w:hAnsi="Arial" w:cs="Arial"/>
-                <w:b/>
-                <w:bCs/>
-                <w:color w:val="000000" w:themeColor="text1"/>
-              </w:rPr>
-              <w:t>–ATOR</w:t>
-            </w:r>
-            <w:proofErr w:type="gramEnd"/>
+              <w:t>2 –ATOR</w:t>
+            </w:r>
             <w:r>
               <w:rPr>
                 <w:rFonts w:ascii="Arial" w:hAnsi="Arial" w:cs="Arial"/>
@@ -411,7 +400,6 @@
                 <w:bCs/>
               </w:rPr>
             </w:pPr>
-            <w:proofErr w:type="gramStart"/>
             <w:r>
               <w:rPr>
                 <w:rFonts w:ascii="Arial" w:hAnsi="Arial" w:cs="Arial"/>
@@ -420,7 +408,6 @@
               </w:rPr>
               <w:t>4 – CENÁRIO</w:t>
             </w:r>
-            <w:proofErr w:type="gramEnd"/>
             <w:r>
               <w:rPr>
                 <w:rFonts w:ascii="Arial" w:hAnsi="Arial" w:cs="Arial"/>
@@ -532,7 +519,15 @@
                 <w:sz w:val="20"/>
                 <w:szCs w:val="20"/>
               </w:rPr>
-              <w:t>Sistema exibe a tela de auditoria, solicitando os filtros da busca a ser realizada.</w:t>
+              <w:t>Sistema exibe a tela de auditoria, solicitando os filtros da busca a ser realizada</w:t>
+            </w:r>
+            <w:r>
+              <w:rPr>
+                <w:rFonts w:ascii="Tahoma" w:hAnsi="Tahoma" w:cs="Tahoma"/>
+                <w:sz w:val="20"/>
+                <w:szCs w:val="20"/>
+              </w:rPr>
+              <w:t>.</w:t>
             </w:r>
           </w:p>
           <w:p>
@@ -556,7 +551,15 @@
                 <w:sz w:val="20"/>
                 <w:szCs w:val="20"/>
               </w:rPr>
-              <w:t>Ator clica no botão usuários.</w:t>
+              <w:t xml:space="preserve">Ator informa o filtro do </w:t>
+            </w:r>
+            <w:r>
+              <w:rPr>
+                <w:rFonts w:ascii="Tahoma" w:hAnsi="Tahoma" w:cs="Tahoma"/>
+                <w:sz w:val="20"/>
+                <w:szCs w:val="20"/>
+              </w:rPr>
+              <w:t>usuário desejado.</w:t>
             </w:r>
           </w:p>
           <w:p>
@@ -582,7 +585,7 @@
                 <w:sz w:val="20"/>
                 <w:szCs w:val="20"/>
               </w:rPr>
-              <w:t>Sistema exibe tela para realizar uma pesquisa de usuários.</w:t>
+              <w:t>Ator insere a data.</w:t>
             </w:r>
           </w:p>
           <w:p>
@@ -606,178 +609,6 @@
                 <w:sz w:val="20"/>
                 <w:szCs w:val="20"/>
               </w:rPr>
-              <w:t>Ator informa o filtro do usuário desejado através do código do usuário ou perfil e clica em pesquisar. [5.1]</w:t>
-            </w:r>
-          </w:p>
-          <w:p>
-            <w:pPr>
-              <w:pStyle w:val="Cabealho"/>
-              <w:numPr>
-                <w:ilvl w:val="0"/>
-                <w:numId w:val="2"/>
-              </w:numPr>
-              <w:spacing w:line="276" w:lineRule="auto"/>
-              <w:jc w:val="both"/>
-              <w:rPr>
-                <w:rFonts w:ascii="Tahoma" w:hAnsi="Tahoma" w:cs="Tahoma"/>
-                <w:sz w:val="20"/>
-                <w:szCs w:val="20"/>
-              </w:rPr>
-            </w:pPr>
-            <w:r>
-              <w:rPr>
-                <w:rFonts w:ascii="Tahoma" w:hAnsi="Tahoma" w:cs="Tahoma"/>
-                <w:sz w:val="20"/>
-                <w:szCs w:val="20"/>
-              </w:rPr>
-              <w:t>Sistema valida filtro inserido. [6.1]</w:t>
-            </w:r>
-          </w:p>
-          <w:p>
-            <w:pPr>
-              <w:pStyle w:val="Cabealho"/>
-              <w:numPr>
-                <w:ilvl w:val="0"/>
-                <w:numId w:val="2"/>
-              </w:numPr>
-              <w:spacing w:line="276" w:lineRule="auto"/>
-              <w:jc w:val="both"/>
-              <w:rPr>
-                <w:rFonts w:ascii="Tahoma" w:hAnsi="Tahoma" w:cs="Tahoma"/>
-                <w:sz w:val="20"/>
-                <w:szCs w:val="20"/>
-              </w:rPr>
-            </w:pPr>
-            <w:r>
-              <w:rPr>
-                <w:rFonts w:ascii="Tahoma" w:hAnsi="Tahoma" w:cs="Tahoma"/>
-                <w:sz w:val="20"/>
-                <w:szCs w:val="20"/>
-              </w:rPr>
-              <w:t>Sistema busca no banco de dados usuários com o filtro selecionado. [7.1]</w:t>
-            </w:r>
-          </w:p>
-          <w:p>
-            <w:pPr>
-              <w:pStyle w:val="Cabealho"/>
-              <w:numPr>
-                <w:ilvl w:val="0"/>
-                <w:numId w:val="2"/>
-              </w:numPr>
-              <w:spacing w:line="276" w:lineRule="auto"/>
-              <w:jc w:val="both"/>
-              <w:rPr>
-                <w:rFonts w:ascii="Tahoma" w:hAnsi="Tahoma" w:cs="Tahoma"/>
-                <w:sz w:val="20"/>
-                <w:szCs w:val="20"/>
-              </w:rPr>
-            </w:pPr>
-            <w:r>
-              <w:rPr>
-                <w:rFonts w:ascii="Tahoma" w:hAnsi="Tahoma" w:cs="Tahoma"/>
-                <w:sz w:val="20"/>
-                <w:szCs w:val="20"/>
-              </w:rPr>
-              <w:t>Sistema exibe tela com usuários encontrados.</w:t>
-            </w:r>
-          </w:p>
-          <w:p>
-            <w:pPr>
-              <w:pStyle w:val="Cabealho"/>
-              <w:numPr>
-                <w:ilvl w:val="0"/>
-                <w:numId w:val="2"/>
-              </w:numPr>
-              <w:spacing w:line="276" w:lineRule="auto"/>
-              <w:jc w:val="both"/>
-              <w:rPr>
-                <w:rFonts w:ascii="Tahoma" w:hAnsi="Tahoma" w:cs="Tahoma"/>
-                <w:sz w:val="20"/>
-                <w:szCs w:val="20"/>
-              </w:rPr>
-            </w:pPr>
-            <w:r>
-              <w:rPr>
-                <w:rFonts w:ascii="Tahoma" w:hAnsi="Tahoma" w:cs="Tahoma"/>
-                <w:sz w:val="20"/>
-                <w:szCs w:val="20"/>
-              </w:rPr>
-              <w:t>Ator seleciona o usuário desejado e clica em selecionar usuário.</w:t>
-            </w:r>
-          </w:p>
-          <w:p>
-            <w:pPr>
-              <w:pStyle w:val="Cabealho"/>
-              <w:numPr>
-                <w:ilvl w:val="0"/>
-                <w:numId w:val="2"/>
-              </w:numPr>
-              <w:spacing w:line="276" w:lineRule="auto"/>
-              <w:jc w:val="both"/>
-              <w:rPr>
-                <w:rFonts w:ascii="Tahoma" w:hAnsi="Tahoma" w:cs="Tahoma"/>
-                <w:color w:val="000000" w:themeColor="text1"/>
-                <w:sz w:val="20"/>
-                <w:szCs w:val="20"/>
-              </w:rPr>
-            </w:pPr>
-            <w:r>
-              <w:rPr>
-                <w:rFonts w:ascii="Tahoma" w:hAnsi="Tahoma" w:cs="Tahoma"/>
-                <w:color w:val="000000" w:themeColor="text1"/>
-                <w:sz w:val="20"/>
-                <w:szCs w:val="20"/>
-              </w:rPr>
-              <w:t>Sistema retorna para tela de auditoria exibindo os dados do usuário.</w:t>
-            </w:r>
-          </w:p>
-          <w:p>
-            <w:pPr>
-              <w:pStyle w:val="Cabealho"/>
-              <w:numPr>
-                <w:ilvl w:val="0"/>
-                <w:numId w:val="2"/>
-              </w:numPr>
-              <w:spacing w:line="276" w:lineRule="auto"/>
-              <w:jc w:val="both"/>
-              <w:rPr>
-                <w:rFonts w:ascii="Tahoma" w:hAnsi="Tahoma" w:cs="Tahoma"/>
-                <w:color w:val="000000" w:themeColor="text1"/>
-                <w:sz w:val="20"/>
-                <w:szCs w:val="20"/>
-              </w:rPr>
-            </w:pPr>
-            <w:r>
-              <w:rPr>
-                <w:rFonts w:ascii="Tahoma" w:hAnsi="Tahoma" w:cs="Tahoma"/>
-                <w:color w:val="000000" w:themeColor="text1"/>
-                <w:sz w:val="20"/>
-                <w:szCs w:val="20"/>
-              </w:rPr>
-              <w:t>Ator insere a data.</w:t>
-            </w:r>
-          </w:p>
-          <w:p>
-            <w:pPr>
-              <w:pStyle w:val="Cabealho"/>
-              <w:numPr>
-                <w:ilvl w:val="0"/>
-                <w:numId w:val="2"/>
-              </w:numPr>
-              <w:spacing w:line="276" w:lineRule="auto"/>
-              <w:jc w:val="both"/>
-              <w:rPr>
-                <w:rFonts w:ascii="Tahoma" w:hAnsi="Tahoma" w:cs="Tahoma"/>
-                <w:sz w:val="20"/>
-                <w:szCs w:val="20"/>
-              </w:rPr>
-            </w:pPr>
-            <w:r>
-              <w:rPr>
-                <w:rFonts w:ascii="Tahoma" w:hAnsi="Tahoma" w:cs="Tahoma"/>
-                <w:sz w:val="20"/>
-                <w:szCs w:val="20"/>
-              </w:rPr>
               <w:t xml:space="preserve">Servidor </w:t>
             </w:r>
             <w:r>
@@ -794,7 +625,23 @@
                 <w:sz w:val="20"/>
                 <w:szCs w:val="20"/>
               </w:rPr>
-              <w:t>a data. [12</w:t>
+              <w:t>os filtros</w:t>
+            </w:r>
+            <w:r>
+              <w:rPr>
+                <w:rFonts w:ascii="Tahoma" w:hAnsi="Tahoma" w:cs="Tahoma"/>
+                <w:sz w:val="20"/>
+                <w:szCs w:val="20"/>
+              </w:rPr>
+              <w:t>. [</w:t>
+            </w:r>
+            <w:r>
+              <w:rPr>
+                <w:rFonts w:ascii="Tahoma" w:hAnsi="Tahoma" w:cs="Tahoma"/>
+                <w:sz w:val="20"/>
+                <w:szCs w:val="20"/>
+              </w:rPr>
+              <w:t>7</w:t>
             </w:r>
             <w:r>
               <w:rPr>
@@ -803,6 +650,14 @@
                 <w:szCs w:val="20"/>
               </w:rPr>
               <w:t>.1]</w:t>
+            </w:r>
+            <w:r>
+              <w:rPr>
+                <w:rFonts w:ascii="Tahoma" w:hAnsi="Tahoma" w:cs="Tahoma"/>
+                <w:sz w:val="20"/>
+                <w:szCs w:val="20"/>
+              </w:rPr>
+              <w:t xml:space="preserve"> [7.2]</w:t>
             </w:r>
           </w:p>
           <w:p>
@@ -973,137 +828,27 @@
           </w:p>
           <w:p>
             <w:pPr>
-              <w:spacing w:after="0"/>
-              <w:rPr>
-                <w:rFonts w:ascii="Tahoma" w:hAnsi="Tahoma" w:cs="Tahoma"/>
-                <w:b/>
-                <w:color w:val="000000" w:themeColor="text1"/>
-                <w:sz w:val="20"/>
-                <w:szCs w:val="20"/>
-                <w:u w:val="single"/>
-              </w:rPr>
-            </w:pPr>
-            <w:r>
-              <w:rPr>
-                <w:rFonts w:ascii="Tahoma" w:hAnsi="Tahoma" w:cs="Tahoma"/>
-                <w:b/>
-                <w:color w:val="000000" w:themeColor="text1"/>
-                <w:sz w:val="20"/>
-                <w:szCs w:val="20"/>
-                <w:u w:val="single"/>
-              </w:rPr>
-              <w:t>5</w:t>
-            </w:r>
-            <w:r>
-              <w:rPr>
-                <w:rFonts w:ascii="Tahoma" w:hAnsi="Tahoma" w:cs="Tahoma"/>
-                <w:b/>
-                <w:color w:val="000000" w:themeColor="text1"/>
-                <w:sz w:val="20"/>
-                <w:szCs w:val="20"/>
-                <w:u w:val="single"/>
-              </w:rPr>
-              <w:t xml:space="preserve">.1. </w:t>
-            </w:r>
-            <w:r>
-              <w:rPr>
-                <w:rFonts w:ascii="Tahoma" w:hAnsi="Tahoma" w:cs="Tahoma"/>
-                <w:b/>
-                <w:color w:val="000000" w:themeColor="text1"/>
-                <w:sz w:val="20"/>
-                <w:szCs w:val="20"/>
-                <w:u w:val="single"/>
-              </w:rPr>
-              <w:t>Ator clica no botão cancelar</w:t>
-            </w:r>
-          </w:p>
-          <w:p>
-            <w:pPr>
-              <w:pStyle w:val="PargrafodaLista"/>
-              <w:numPr>
-                <w:ilvl w:val="0"/>
-                <w:numId w:val="23"/>
-              </w:numPr>
               <w:spacing w:after="0" w:line="240" w:lineRule="auto"/>
               <w:jc w:val="both"/>
               <w:rPr>
                 <w:rFonts w:ascii="Tahoma" w:hAnsi="Tahoma" w:cs="Tahoma"/>
-                <w:color w:val="000000" w:themeColor="text1"/>
-                <w:sz w:val="20"/>
-                <w:szCs w:val="20"/>
+                <w:b/>
+                <w:sz w:val="20"/>
+                <w:szCs w:val="20"/>
+                <w:u w:val="single"/>
               </w:rPr>
             </w:pPr>
             <w:r>
               <w:rPr>
                 <w:rFonts w:ascii="Tahoma" w:hAnsi="Tahoma" w:cs="Tahoma"/>
-                <w:color w:val="000000" w:themeColor="text1"/>
-                <w:sz w:val="20"/>
-                <w:szCs w:val="20"/>
-              </w:rPr>
-              <w:t>Sistema fecha a tela de consulta de usuários.</w:t>
-            </w:r>
-          </w:p>
-          <w:p>
-            <w:pPr>
-              <w:pStyle w:val="PargrafodaLista"/>
-              <w:numPr>
-                <w:ilvl w:val="0"/>
-                <w:numId w:val="23"/>
-              </w:numPr>
-              <w:spacing w:after="0" w:line="240" w:lineRule="auto"/>
-              <w:jc w:val="both"/>
-              <w:rPr>
-                <w:rFonts w:ascii="Tahoma" w:hAnsi="Tahoma" w:cs="Tahoma"/>
-                <w:color w:val="000000" w:themeColor="text1"/>
-                <w:sz w:val="20"/>
-                <w:szCs w:val="20"/>
-              </w:rPr>
-            </w:pPr>
-            <w:r>
-              <w:rPr>
-                <w:rFonts w:ascii="Tahoma" w:hAnsi="Tahoma" w:cs="Tahoma"/>
-                <w:color w:val="000000" w:themeColor="text1"/>
-                <w:sz w:val="20"/>
-                <w:szCs w:val="20"/>
-              </w:rPr>
-              <w:t xml:space="preserve">Sistema volta para o passo </w:t>
-            </w:r>
-            <w:proofErr w:type="gramStart"/>
-            <w:r>
-              <w:rPr>
-                <w:rFonts w:ascii="Tahoma" w:hAnsi="Tahoma" w:cs="Tahoma"/>
-                <w:color w:val="000000" w:themeColor="text1"/>
-                <w:sz w:val="20"/>
-                <w:szCs w:val="20"/>
-              </w:rPr>
-              <w:t>2</w:t>
-            </w:r>
-            <w:proofErr w:type="gramEnd"/>
-            <w:r>
-              <w:rPr>
-                <w:rFonts w:ascii="Tahoma" w:hAnsi="Tahoma" w:cs="Tahoma"/>
-                <w:color w:val="000000" w:themeColor="text1"/>
-                <w:sz w:val="20"/>
-                <w:szCs w:val="20"/>
-              </w:rPr>
-              <w:t>.</w:t>
-            </w:r>
-          </w:p>
-          <w:p>
-            <w:pPr>
-              <w:spacing w:after="0"/>
-              <w:rPr>
-                <w:rFonts w:ascii="Tahoma" w:hAnsi="Tahoma" w:cs="Tahoma"/>
                 <w:b/>
                 <w:sz w:val="20"/>
                 <w:szCs w:val="20"/>
                 <w:u w:val="single"/>
               </w:rPr>
-            </w:pPr>
-          </w:p>
-          <w:p>
-            <w:pPr>
-              <w:spacing w:after="0"/>
+              <w:t>7</w:t>
+            </w:r>
+            <w:r>
               <w:rPr>
                 <w:rFonts w:ascii="Tahoma" w:hAnsi="Tahoma" w:cs="Tahoma"/>
                 <w:b/>
@@ -1111,7 +856,8 @@
                 <w:szCs w:val="20"/>
                 <w:u w:val="single"/>
               </w:rPr>
-            </w:pPr>
+              <w:t xml:space="preserve">.1. </w:t>
+            </w:r>
             <w:r>
               <w:rPr>
                 <w:rFonts w:ascii="Tahoma" w:hAnsi="Tahoma" w:cs="Tahoma"/>
@@ -1120,7 +866,7 @@
                 <w:szCs w:val="20"/>
                 <w:u w:val="single"/>
               </w:rPr>
-              <w:t>6</w:t>
+              <w:t>Usuário</w:t>
             </w:r>
             <w:r>
               <w:rPr>
@@ -1130,142 +876,7 @@
                 <w:szCs w:val="20"/>
                 <w:u w:val="single"/>
               </w:rPr>
-              <w:t>.1. Código do usuário inválido.</w:t>
-            </w:r>
-          </w:p>
-          <w:p>
-            <w:pPr>
-              <w:numPr>
-                <w:ilvl w:val="0"/>
-                <w:numId w:val="4"/>
-              </w:numPr>
-              <w:spacing w:after="0" w:line="240" w:lineRule="auto"/>
-              <w:ind w:left="1068"/>
-              <w:jc w:val="both"/>
-              <w:rPr>
-                <w:rFonts w:ascii="Tahoma" w:hAnsi="Tahoma" w:cs="Tahoma"/>
-                <w:sz w:val="20"/>
-                <w:szCs w:val="20"/>
-              </w:rPr>
-            </w:pPr>
-            <w:r>
-              <w:rPr>
-                <w:rFonts w:ascii="Tahoma" w:hAnsi="Tahoma" w:cs="Tahoma"/>
-                <w:sz w:val="20"/>
-                <w:szCs w:val="20"/>
-              </w:rPr>
-              <w:t>Sistema encontra erro ao validar o código do usuário.</w:t>
-            </w:r>
-          </w:p>
-          <w:p>
-            <w:pPr>
-              <w:numPr>
-                <w:ilvl w:val="0"/>
-                <w:numId w:val="4"/>
-              </w:numPr>
-              <w:spacing w:after="0" w:line="240" w:lineRule="auto"/>
-              <w:ind w:left="1068"/>
-              <w:jc w:val="both"/>
-              <w:rPr>
-                <w:rFonts w:ascii="Tahoma" w:hAnsi="Tahoma" w:cs="Tahoma"/>
-                <w:sz w:val="20"/>
-                <w:szCs w:val="20"/>
-              </w:rPr>
-            </w:pPr>
-            <w:r>
-              <w:rPr>
-                <w:rFonts w:ascii="Tahoma" w:hAnsi="Tahoma" w:cs="Tahoma"/>
-                <w:sz w:val="20"/>
-                <w:szCs w:val="20"/>
-              </w:rPr>
-              <w:t>Sistema exibe tela informando que o código é inválido.</w:t>
-            </w:r>
-          </w:p>
-          <w:p>
-            <w:pPr>
-              <w:numPr>
-                <w:ilvl w:val="0"/>
-                <w:numId w:val="4"/>
-              </w:numPr>
-              <w:spacing w:after="0" w:line="240" w:lineRule="auto"/>
-              <w:ind w:left="1068"/>
-              <w:jc w:val="both"/>
-              <w:rPr>
-                <w:rFonts w:ascii="Tahoma" w:hAnsi="Tahoma" w:cs="Tahoma"/>
-                <w:sz w:val="20"/>
-                <w:szCs w:val="20"/>
-              </w:rPr>
-            </w:pPr>
-            <w:r>
-              <w:rPr>
-                <w:rFonts w:ascii="Tahoma" w:hAnsi="Tahoma" w:cs="Tahoma"/>
-                <w:sz w:val="20"/>
-                <w:szCs w:val="20"/>
-              </w:rPr>
-              <w:t xml:space="preserve">Sistema volta ao passo </w:t>
-            </w:r>
-            <w:proofErr w:type="gramStart"/>
-            <w:r>
-              <w:rPr>
-                <w:rFonts w:ascii="Tahoma" w:hAnsi="Tahoma" w:cs="Tahoma"/>
-                <w:sz w:val="20"/>
-                <w:szCs w:val="20"/>
-              </w:rPr>
-              <w:t>4</w:t>
-            </w:r>
-            <w:proofErr w:type="gramEnd"/>
-            <w:r>
-              <w:rPr>
-                <w:rFonts w:ascii="Tahoma" w:hAnsi="Tahoma" w:cs="Tahoma"/>
-                <w:sz w:val="20"/>
-                <w:szCs w:val="20"/>
-              </w:rPr>
-              <w:t>.</w:t>
-            </w:r>
-          </w:p>
-          <w:p>
-            <w:pPr>
-              <w:spacing w:after="0" w:line="240" w:lineRule="auto"/>
-              <w:ind w:left="1068"/>
-              <w:jc w:val="both"/>
-              <w:rPr>
-                <w:rFonts w:ascii="Tahoma" w:hAnsi="Tahoma" w:cs="Tahoma"/>
-                <w:sz w:val="20"/>
-                <w:szCs w:val="20"/>
-              </w:rPr>
-            </w:pPr>
-          </w:p>
-          <w:p>
-            <w:pPr>
-              <w:spacing w:after="0" w:line="240" w:lineRule="auto"/>
-              <w:jc w:val="both"/>
-              <w:rPr>
-                <w:rFonts w:ascii="Tahoma" w:hAnsi="Tahoma" w:cs="Tahoma"/>
-                <w:b/>
-                <w:sz w:val="20"/>
-                <w:szCs w:val="20"/>
-                <w:u w:val="single"/>
-              </w:rPr>
-            </w:pPr>
-            <w:r>
-              <w:rPr>
-                <w:rFonts w:ascii="Tahoma" w:hAnsi="Tahoma" w:cs="Tahoma"/>
-                <w:b/>
-                <w:sz w:val="20"/>
-                <w:szCs w:val="20"/>
-                <w:u w:val="single"/>
-              </w:rPr>
-              <w:t>7</w:t>
-            </w:r>
-            <w:r>
-              <w:rPr>
-                <w:rFonts w:ascii="Tahoma" w:hAnsi="Tahoma" w:cs="Tahoma"/>
-                <w:b/>
-                <w:sz w:val="20"/>
-                <w:szCs w:val="20"/>
-                <w:u w:val="single"/>
-              </w:rPr>
-              <w:t>.1. Código do usuário inexistente no banco de dados.</w:t>
+              <w:t xml:space="preserve"> inexistente no banco de dados.</w:t>
             </w:r>
           </w:p>
           <w:p>
@@ -1289,7 +900,7 @@
                 <w:sz w:val="20"/>
                 <w:szCs w:val="20"/>
               </w:rPr>
-              <w:t>Sistema não encontra o código do usuário informado no banco de dados.</w:t>
+              <w:t>Sistema não encontra o usuário informado no banco de dados.</w:t>
             </w:r>
           </w:p>
           <w:p>
@@ -1327,25 +938,7 @@
                 <w:sz w:val="20"/>
                 <w:szCs w:val="20"/>
               </w:rPr>
-              <w:t xml:space="preserve">           3.   Sistema volta ao passo </w:t>
-            </w:r>
-            <w:proofErr w:type="gramStart"/>
-            <w:r>
-              <w:rPr>
-                <w:rFonts w:ascii="Tahoma" w:hAnsi="Tahoma" w:cs="Tahoma"/>
-                <w:sz w:val="20"/>
-                <w:szCs w:val="20"/>
-              </w:rPr>
-              <w:t>4</w:t>
-            </w:r>
-            <w:proofErr w:type="gramEnd"/>
-            <w:r>
-              <w:rPr>
-                <w:rFonts w:ascii="Tahoma" w:hAnsi="Tahoma" w:cs="Tahoma"/>
-                <w:sz w:val="20"/>
-                <w:szCs w:val="20"/>
-              </w:rPr>
-              <w:t>.</w:t>
+              <w:t xml:space="preserve">           3.   Sistema volta ao passo 4.</w:t>
             </w:r>
           </w:p>
           <w:p>
@@ -1378,7 +971,7 @@
                 <w:szCs w:val="20"/>
                 <w:u w:val="single"/>
               </w:rPr>
-              <w:t>12.1</w:t>
+              <w:t>7.2.</w:t>
             </w:r>
             <w:r>
               <w:rPr>
@@ -1388,19 +981,8 @@
                 <w:szCs w:val="20"/>
                 <w:u w:val="single"/>
               </w:rPr>
-              <w:t>. Data inválida.</w:t>
-            </w:r>
-          </w:p>
-          <w:p>
-            <w:pPr>
-              <w:spacing w:after="0" w:line="240" w:lineRule="auto"/>
-              <w:jc w:val="both"/>
-              <w:rPr>
-                <w:rFonts w:ascii="Tahoma" w:hAnsi="Tahoma" w:cs="Tahoma"/>
-                <w:sz w:val="20"/>
-                <w:szCs w:val="20"/>
-              </w:rPr>
-            </w:pPr>
+              <w:t xml:space="preserve"> Data inválida.</w:t>
+            </w:r>
           </w:p>
           <w:p>
             <w:pPr>
@@ -1479,7 +1061,15 @@
                 <w:sz w:val="20"/>
                 <w:szCs w:val="20"/>
               </w:rPr>
-              <w:t>10.</w:t>
+              <w:t>2</w:t>
+            </w:r>
+            <w:r>
+              <w:rPr>
+                <w:rFonts w:ascii="Tahoma" w:hAnsi="Tahoma" w:cs="Tahoma"/>
+                <w:sz w:val="20"/>
+                <w:szCs w:val="20"/>
+              </w:rPr>
+              <w:t>.</w:t>
             </w:r>
           </w:p>
           <w:p>
@@ -1552,7 +1142,6 @@
                 <w:sz w:val="20"/>
                 <w:szCs w:val="20"/>
               </w:rPr>
-              <w:lastRenderedPageBreak/>
               <w:t>Sistema exibe mensagem informando que não há nenhuma</w:t>
             </w:r>
             <w:r>
@@ -1641,27 +1230,7 @@
                 <w:sz w:val="20"/>
                 <w:szCs w:val="20"/>
               </w:rPr>
-              <w:t xml:space="preserve"> para o passo </w:t>
-            </w:r>
-            <w:proofErr w:type="gramStart"/>
-            <w:r>
-              <w:rPr>
-                <w:rFonts w:ascii="Tahoma" w:hAnsi="Tahoma" w:cs="Tahoma"/>
-                <w:color w:val="000000" w:themeColor="text1"/>
-                <w:sz w:val="20"/>
-                <w:szCs w:val="20"/>
-              </w:rPr>
-              <w:t>2</w:t>
-            </w:r>
-            <w:proofErr w:type="gramEnd"/>
-            <w:r>
-              <w:rPr>
-                <w:rFonts w:ascii="Tahoma" w:hAnsi="Tahoma" w:cs="Tahoma"/>
-                <w:color w:val="000000" w:themeColor="text1"/>
-                <w:sz w:val="20"/>
-                <w:szCs w:val="20"/>
-              </w:rPr>
-              <w:t xml:space="preserve"> do cenário principal</w:t>
+              <w:t xml:space="preserve"> para o passo 2 do cenário principal</w:t>
             </w:r>
             <w:r>
               <w:rPr>
@@ -1715,7 +1284,6 @@
                 <w:b/>
                 <w:bCs/>
               </w:rPr>
-              <w:lastRenderedPageBreak/>
               <w:t>6 – PÓS-CONDIÇÃ</w:t>
             </w:r>
             <w:r>
@@ -2129,9 +1697,9 @@
               </w:rPr>
               <w:drawing>
                 <wp:inline distT="0" distB="0" distL="0" distR="0">
-                  <wp:extent cx="5760085" cy="3429000"/>
+                  <wp:extent cx="5760085" cy="3434080"/>
                   <wp:effectExtent l="0" t="0" r="0" b="0"/>
-                  <wp:docPr id="1" name="Imagem 1"/>
+                  <wp:docPr id="2" name="Imagem 2"/>
                   <wp:cNvGraphicFramePr>
                     <a:graphicFrameLocks xmlns:a="http://schemas.openxmlformats.org/drawingml/2006/main" noChangeAspect="1"/>
                   </wp:cNvGraphicFramePr>
@@ -2140,58 +1708,6 @@
                       <pic:pic xmlns:pic="http://schemas.openxmlformats.org/drawingml/2006/picture">
                         <pic:nvPicPr>
                           <pic:cNvPr id="0" name="UC-08 Protótipo 1.png"/>
-                          <pic:cNvPicPr/>
-                        </pic:nvPicPr>
-                        <pic:blipFill>
-                          <a:blip r:embed="rId8">
-                            <a:extLst>
-                              <a:ext uri="{28A0092B-C50C-407E-A947-70E740481C1C}">
-                                <a14:useLocalDpi xmlns:a14="http://schemas.microsoft.com/office/drawing/2010/main" val="0"/>
-                              </a:ext>
-                            </a:extLst>
-                          </a:blip>
-                          <a:stretch>
-                            <a:fillRect/>
-                          </a:stretch>
-                        </pic:blipFill>
-                        <pic:spPr>
-                          <a:xfrm>
-                            <a:off x="0" y="0"/>
-                            <a:ext cx="5760085" cy="3429000"/>
-                          </a:xfrm>
-                          <a:prstGeom prst="rect">
-                            <a:avLst/>
-                          </a:prstGeom>
-                        </pic:spPr>
-                      </pic:pic>
-                    </a:graphicData>
-                  </a:graphic>
-                </wp:inline>
-              </w:drawing>
-            </w:r>
-            <w:bookmarkStart w:id="0" w:name="_GoBack"/>
-            <w:r>
-              <w:rPr>
-                <w:rFonts w:ascii="Arial" w:hAnsi="Arial" w:cs="Arial"/>
-                <w:b/>
-                <w:bCs/>
-                <w:noProof/>
-                <w:color w:val="808080" w:themeColor="background1" w:themeShade="80"/>
-                <w:lang w:eastAsia="pt-BR"/>
-              </w:rPr>
-              <w:drawing>
-                <wp:inline distT="0" distB="0" distL="0" distR="0">
-                  <wp:extent cx="5760085" cy="3439160"/>
-                  <wp:effectExtent l="0" t="0" r="0" b="0"/>
-                  <wp:docPr id="3" name="Imagem 3"/>
-                  <wp:cNvGraphicFramePr>
-                    <a:graphicFrameLocks xmlns:a="http://schemas.openxmlformats.org/drawingml/2006/main" noChangeAspect="1"/>
-                  </wp:cNvGraphicFramePr>
-                  <a:graphic xmlns:a="http://schemas.openxmlformats.org/drawingml/2006/main">
-                    <a:graphicData uri="http://schemas.openxmlformats.org/drawingml/2006/picture">
-                      <pic:pic xmlns:pic="http://schemas.openxmlformats.org/drawingml/2006/picture">
-                        <pic:nvPicPr>
-                          <pic:cNvPr id="0" name="UC-08 Protótipo 2.png"/>
                           <pic:cNvPicPr/>
                         </pic:nvPicPr>
                         <pic:blipFill>
@@ -2209,7 +1725,7 @@
                         <pic:spPr>
                           <a:xfrm>
                             <a:off x="0" y="0"/>
-                            <a:ext cx="5760085" cy="3439160"/>
+                            <a:ext cx="5760085" cy="3434080"/>
                           </a:xfrm>
                           <a:prstGeom prst="rect">
                             <a:avLst/>
@@ -2221,41 +1737,6 @@
                 </wp:inline>
               </w:drawing>
             </w:r>
-            <w:bookmarkEnd w:id="0"/>
-          </w:p>
-          <w:p>
-            <w:pPr>
-              <w:pStyle w:val="Cabealho"/>
-              <w:tabs>
-                <w:tab w:val="clear" w:pos="4252"/>
-                <w:tab w:val="clear" w:pos="8504"/>
-                <w:tab w:val="left" w:pos="395"/>
-              </w:tabs>
-              <w:jc w:val="both"/>
-              <w:rPr>
-                <w:rFonts w:ascii="Arial" w:hAnsi="Arial" w:cs="Arial"/>
-                <w:b/>
-                <w:bCs/>
-                <w:color w:val="808080" w:themeColor="background1" w:themeShade="80"/>
-              </w:rPr>
-            </w:pPr>
-          </w:p>
-          <w:p>
-            <w:pPr>
-              <w:pStyle w:val="Cabealho"/>
-              <w:tabs>
-                <w:tab w:val="clear" w:pos="4252"/>
-                <w:tab w:val="clear" w:pos="8504"/>
-                <w:tab w:val="left" w:pos="395"/>
-              </w:tabs>
-              <w:jc w:val="both"/>
-              <w:rPr>
-                <w:rFonts w:ascii="Arial" w:hAnsi="Arial" w:cs="Arial"/>
-                <w:b/>
-                <w:bCs/>
-                <w:color w:val="808080" w:themeColor="background1" w:themeShade="80"/>
-              </w:rPr>
-            </w:pPr>
           </w:p>
           <w:p>
             <w:pPr>
@@ -2355,7 +1836,6 @@
                 <w:bCs/>
               </w:rPr>
             </w:pPr>
-            <w:proofErr w:type="gramStart"/>
             <w:r>
               <w:rPr>
                 <w:rFonts w:ascii="Arial" w:hAnsi="Arial" w:cs="Arial"/>
@@ -2380,7 +1860,6 @@
               </w:rPr>
               <w:t>DIAGRAMA</w:t>
             </w:r>
-            <w:proofErr w:type="gramEnd"/>
             <w:r>
               <w:rPr>
                 <w:rFonts w:ascii="Arial" w:hAnsi="Arial" w:cs="Arial"/>
@@ -2457,9 +1936,9 @@
               </w:rPr>
               <w:drawing>
                 <wp:inline distT="0" distB="0" distL="0" distR="0">
-                  <wp:extent cx="5760085" cy="4184015"/>
+                  <wp:extent cx="5760085" cy="2464435"/>
                   <wp:effectExtent l="0" t="0" r="0" b="0"/>
-                  <wp:docPr id="6" name="Imagem 6"/>
+                  <wp:docPr id="1" name="Imagem 1"/>
                   <wp:cNvGraphicFramePr>
                     <a:graphicFrameLocks xmlns:a="http://schemas.openxmlformats.org/drawingml/2006/main" noChangeAspect="1"/>
                   </wp:cNvGraphicFramePr>
@@ -2485,7 +1964,7 @@
                         <pic:spPr>
                           <a:xfrm>
                             <a:off x="0" y="0"/>
-                            <a:ext cx="5760085" cy="4184015"/>
+                            <a:ext cx="5760085" cy="2464435"/>
                           </a:xfrm>
                           <a:prstGeom prst="rect">
                             <a:avLst/>
@@ -2528,7 +2007,10 @@
         </w:rPr>
       </w:pPr>
     </w:p>
-    <w:p/>
+    <w:p>
+      <w:bookmarkStart w:id="0" w:name="_GoBack"/>
+      <w:bookmarkEnd w:id="0"/>
+    </w:p>
     <w:sectPr>
       <w:headerReference w:type="default" r:id="rId11"/>
       <w:footerReference w:type="default" r:id="rId12"/>
@@ -2653,7 +2135,6 @@
               <w:b/>
             </w:rPr>
           </w:pPr>
-          <w:proofErr w:type="gramStart"/>
           <w:r>
             <w:rPr>
               <w:b/>
@@ -2670,14 +2151,7 @@
             <w:rPr>
               <w:b/>
             </w:rPr>
-            <w:t>DESCRIÇÃO</w:t>
-          </w:r>
-          <w:proofErr w:type="gramEnd"/>
-          <w:r>
-            <w:rPr>
-              <w:b/>
-            </w:rPr>
-            <w:t xml:space="preserve"> CASO DE USO + PROTÓTIPO TELAS + DIAGRAMASEQUÊNCIA</w:t>
+            <w:t>DESCRIÇÃO CASO DE USO + PROTÓTIPO TELAS + DIAGRAMASEQUÊNCIA</w:t>
           </w:r>
         </w:p>
       </w:tc>
@@ -4278,8 +3752,8 @@
   <w:abstractNum w:abstractNumId="13">
     <w:nsid w:val="3D790B22"/>
     <w:multiLevelType w:val="hybridMultilevel"/>
-    <w:tmpl w:val="4162B4B2"/>
-    <w:lvl w:ilvl="0" w:tplc="0416000F">
+    <w:tmpl w:val="EF1CA69A"/>
+    <w:lvl w:ilvl="0" w:tplc="CADCEFA2">
       <w:start w:val="1"/>
       <w:numFmt w:val="decimal"/>
       <w:lvlText w:val="%1."/>
@@ -4288,7 +3762,7 @@
         <w:ind w:left="720" w:hanging="360"/>
       </w:pPr>
       <w:rPr>
-        <w:rFonts w:hint="default"/>
+        <w:rFonts w:ascii="Tahoma" w:eastAsiaTheme="minorHAnsi" w:hAnsi="Tahoma" w:cs="Tahoma"/>
       </w:rPr>
     </w:lvl>
     <w:lvl w:ilvl="1" w:tplc="04160019" w:tentative="1">
@@ -6178,4 +5652,16 @@
   <a:objectDefaults/>
   <a:extraClrSchemeLst/>
 </a:theme>
+</file>
+
+<file path=customXml/item1.xml><?xml version="1.0" encoding="utf-8"?>
+<b:Sources xmlns:b="http://schemas.openxmlformats.org/officeDocument/2006/bibliography" xmlns="http://schemas.openxmlformats.org/officeDocument/2006/bibliography" SelectedStyle="\APA.XSL" StyleName="APA"/>
+</file>
+
+<file path=customXml/itemProps1.xml><?xml version="1.0" encoding="utf-8"?>
+<ds:datastoreItem xmlns:ds="http://schemas.openxmlformats.org/officeDocument/2006/customXml" ds:itemID="{FBECBFE3-EEA1-48D4-9EA2-CC13456EF7F1}">
+  <ds:schemaRefs>
+    <ds:schemaRef ds:uri="http://schemas.openxmlformats.org/officeDocument/2006/bibliography"/>
+  </ds:schemaRefs>
+</ds:datastoreItem>
 </file>
</xml_diff>

<commit_message>
Caso de teste 8
</commit_message>
<xml_diff>
--- a/4.3 Caso de Uso - UC-08 Realizar auditoria no sistema.docx
+++ b/4.3 Caso de Uso - UC-08 Realizar auditoria no sistema.docx
@@ -1803,9 +1803,9 @@
               </w:rPr>
               <w:drawing>
                 <wp:inline distT="0" distB="0" distL="0" distR="0">
-                  <wp:extent cx="5760085" cy="3434080"/>
+                  <wp:extent cx="5760085" cy="3439160"/>
                   <wp:effectExtent l="0" t="0" r="0" b="0"/>
-                  <wp:docPr id="2" name="Imagem 2"/>
+                  <wp:docPr id="4" name="Imagem 4"/>
                   <wp:cNvGraphicFramePr>
                     <a:graphicFrameLocks xmlns:a="http://schemas.openxmlformats.org/drawingml/2006/main" noChangeAspect="1"/>
                   </wp:cNvGraphicFramePr>
@@ -1813,7 +1813,7 @@
                     <a:graphicData uri="http://schemas.openxmlformats.org/drawingml/2006/picture">
                       <pic:pic xmlns:pic="http://schemas.openxmlformats.org/drawingml/2006/picture">
                         <pic:nvPicPr>
-                          <pic:cNvPr id="0" name="UC-08 Protótipo 1.png"/>
+                          <pic:cNvPr id="0" name="Wireframe.png"/>
                           <pic:cNvPicPr/>
                         </pic:nvPicPr>
                         <pic:blipFill>
@@ -1831,7 +1831,7 @@
                         <pic:spPr>
                           <a:xfrm>
                             <a:off x="0" y="0"/>
-                            <a:ext cx="5760085" cy="3434080"/>
+                            <a:ext cx="5760085" cy="3439160"/>
                           </a:xfrm>
                           <a:prstGeom prst="rect">
                             <a:avLst/>
@@ -1890,6 +1890,8 @@
         </w:rPr>
         <w:br w:type="page"/>
       </w:r>
+      <w:bookmarkStart w:id="0" w:name="_GoBack"/>
+      <w:bookmarkEnd w:id="0"/>
     </w:p>
     <w:p>
       <w:pPr>
@@ -2397,10 +2399,16 @@
             <w:rPr>
               <w:rFonts w:ascii="Arial" w:hAnsi="Arial" w:cs="Arial"/>
             </w:rPr>
-            <w:t xml:space="preserve"> Machines</w:t>
+            <w:t xml:space="preserve"> </w:t>
           </w:r>
-          <w:bookmarkStart w:id="0" w:name="_GoBack"/>
-          <w:bookmarkEnd w:id="0"/>
+          <w:proofErr w:type="spellStart"/>
+          <w:r>
+            <w:rPr>
+              <w:rFonts w:ascii="Arial" w:hAnsi="Arial" w:cs="Arial"/>
+            </w:rPr>
+            <w:t>Machines</w:t>
+          </w:r>
+          <w:proofErr w:type="spellEnd"/>
         </w:p>
       </w:tc>
     </w:tr>
@@ -5838,7 +5846,7 @@
 </file>
 
 <file path=customXml/itemProps1.xml><?xml version="1.0" encoding="utf-8"?>
-<ds:datastoreItem xmlns:ds="http://schemas.openxmlformats.org/officeDocument/2006/customXml" ds:itemID="{41373315-3D5B-499B-A0AA-ED716CBC95DE}">
+<ds:datastoreItem xmlns:ds="http://schemas.openxmlformats.org/officeDocument/2006/customXml" ds:itemID="{BFE4D341-5C68-4FC4-9337-3DD0D9B0C4E2}">
   <ds:schemaRefs>
     <ds:schemaRef ds:uri="http://schemas.openxmlformats.org/officeDocument/2006/bibliography"/>
   </ds:schemaRefs>

</xml_diff>

<commit_message>
Ajustes 31 e 32
</commit_message>
<xml_diff>
--- a/4.3 Caso de Uso - UC-08 Realizar auditoria no sistema.docx
+++ b/4.3 Caso de Uso - UC-08 Realizar auditoria no sistema.docx
@@ -411,7 +411,6 @@
                 <w:bCs/>
               </w:rPr>
             </w:pPr>
-            <w:proofErr w:type="gramStart"/>
             <w:r>
               <w:rPr>
                 <w:rFonts w:ascii="Arial" w:hAnsi="Arial" w:cs="Arial"/>
@@ -420,7 +419,6 @@
               </w:rPr>
               <w:t>4 – CENÁRIO</w:t>
             </w:r>
-            <w:proofErr w:type="gramEnd"/>
             <w:r>
               <w:rPr>
                 <w:rFonts w:ascii="Arial" w:hAnsi="Arial" w:cs="Arial"/>
@@ -985,7 +983,6 @@
               </w:rPr>
               <w:t xml:space="preserve">           3.   Sistema volta ao passo </w:t>
             </w:r>
-            <w:proofErr w:type="gramStart"/>
             <w:r>
               <w:rPr>
                 <w:rFonts w:ascii="Tahoma" w:hAnsi="Tahoma" w:cs="Tahoma"/>
@@ -994,7 +991,6 @@
               </w:rPr>
               <w:t>2</w:t>
             </w:r>
-            <w:proofErr w:type="gramEnd"/>
             <w:r>
               <w:rPr>
                 <w:rFonts w:ascii="Tahoma" w:hAnsi="Tahoma" w:cs="Tahoma"/>
@@ -1128,7 +1124,6 @@
               </w:rPr>
               <w:t xml:space="preserve">Sistema volta ao passo </w:t>
             </w:r>
-            <w:proofErr w:type="gramStart"/>
             <w:r>
               <w:rPr>
                 <w:rFonts w:ascii="Tahoma" w:hAnsi="Tahoma" w:cs="Tahoma"/>
@@ -1137,7 +1132,6 @@
               </w:rPr>
               <w:t>2</w:t>
             </w:r>
-            <w:proofErr w:type="gramEnd"/>
             <w:r>
               <w:rPr>
                 <w:rFonts w:ascii="Tahoma" w:hAnsi="Tahoma" w:cs="Tahoma"/>
@@ -1316,27 +1310,7 @@
                 <w:sz w:val="20"/>
                 <w:szCs w:val="20"/>
               </w:rPr>
-              <w:t xml:space="preserve"> para o passo </w:t>
-            </w:r>
-            <w:proofErr w:type="gramStart"/>
-            <w:r>
-              <w:rPr>
-                <w:rFonts w:ascii="Tahoma" w:hAnsi="Tahoma" w:cs="Tahoma"/>
-                <w:color w:val="000000" w:themeColor="text1"/>
-                <w:sz w:val="20"/>
-                <w:szCs w:val="20"/>
-              </w:rPr>
-              <w:t>2</w:t>
-            </w:r>
-            <w:proofErr w:type="gramEnd"/>
-            <w:r>
-              <w:rPr>
-                <w:rFonts w:ascii="Tahoma" w:hAnsi="Tahoma" w:cs="Tahoma"/>
-                <w:color w:val="000000" w:themeColor="text1"/>
-                <w:sz w:val="20"/>
-                <w:szCs w:val="20"/>
-              </w:rPr>
-              <w:t xml:space="preserve"> do cenário principal</w:t>
+              <w:t xml:space="preserve"> para o passo 2 do cenário principal</w:t>
             </w:r>
             <w:r>
               <w:rPr>
@@ -1893,15 +1867,6 @@
       <w:bookmarkStart w:id="0" w:name="_GoBack"/>
       <w:bookmarkEnd w:id="0"/>
     </w:p>
-    <w:p>
-      <w:pPr>
-        <w:rPr>
-          <w:rFonts w:ascii="Tahoma" w:hAnsi="Tahoma" w:cs="Tahoma"/>
-          <w:sz w:val="20"/>
-          <w:szCs w:val="20"/>
-        </w:rPr>
-      </w:pPr>
-    </w:p>
     <w:tbl>
       <w:tblPr>
         <w:tblW w:w="0" w:type="auto"/>
@@ -1951,6 +1916,7 @@
                 <w:b/>
                 <w:bCs/>
               </w:rPr>
+              <w:lastRenderedPageBreak/>
               <w:t xml:space="preserve">9 </w:t>
             </w:r>
             <w:r>
@@ -5846,7 +5812,7 @@
 </file>
 
 <file path=customXml/itemProps1.xml><?xml version="1.0" encoding="utf-8"?>
-<ds:datastoreItem xmlns:ds="http://schemas.openxmlformats.org/officeDocument/2006/customXml" ds:itemID="{BFE4D341-5C68-4FC4-9337-3DD0D9B0C4E2}">
+<ds:datastoreItem xmlns:ds="http://schemas.openxmlformats.org/officeDocument/2006/customXml" ds:itemID="{F72D092B-2A20-4A26-833F-39F57CA4909C}">
   <ds:schemaRefs>
     <ds:schemaRef ds:uri="http://schemas.openxmlformats.org/officeDocument/2006/bibliography"/>
   </ds:schemaRefs>

</xml_diff>